<commit_message>
flujo de trafico actualizado
</commit_message>
<xml_diff>
--- a/Proyecto final/Investigaciones/Sprint04/Proyecto Integrador Inteligencia Artificial.docx
+++ b/Proyecto final/Investigaciones/Sprint04/Proyecto Integrador Inteligencia Artificial.docx
@@ -10,99 +10,778 @@
           <w:szCs w:val="36"/>
         </w:rPr>
       </w:pPr>
-      <w:r>
+    </w:p>
+    <w:p>
+      <w:pPr>
         <w:rPr>
           <w:sz w:val="36"/>
           <w:szCs w:val="36"/>
         </w:rPr>
-        <w:t>UTN FRC</w:t>
-      </w:r>
-    </w:p>
-    <w:p>
-      <w:pPr>
-        <w:jc w:val="center"/>
-        <w:rPr>
-          <w:sz w:val="32"/>
-          <w:szCs w:val="32"/>
-        </w:rPr>
-      </w:pPr>
-      <w:r>
-        <w:rPr>
+      </w:pPr>
+      <w:r>
+        <w:rPr>
+          <w:noProof/>
           <w:sz w:val="36"/>
           <w:szCs w:val="36"/>
-        </w:rPr>
-        <w:t>Proyecto Integrador Inteligencia Artificial</w:t>
-      </w:r>
-    </w:p>
-    <w:p>
-      <w:pPr>
+          <w:lang w:eastAsia="es-AR"/>
+        </w:rPr>
+        <w:pict>
+          <v:group id="_x0000_s1026" style="position:absolute;margin-left:0;margin-top:0;width:611.8pt;height:649.85pt;z-index:251658240;mso-position-horizontal:center;mso-position-horizontal-relative:page;mso-position-vertical:center;mso-position-vertical-relative:margin" coordorigin=",1440" coordsize="12239,12960" o:allowincell="f">
+            <v:group id="_x0000_s1027" style="position:absolute;top:9661;width:12239;height:4739;mso-position-horizontal:center;mso-position-horizontal-relative:margin;mso-position-vertical:bottom;mso-position-vertical-relative:margin" coordorigin="-6,3399" coordsize="12197,4253">
+              <v:group id="_x0000_s1028" style="position:absolute;left:-6;top:3717;width:12189;height:3550" coordorigin="18,7468" coordsize="12189,3550">
+                <v:shape id="_x0000_s1029" style="position:absolute;left:18;top:7837;width:7132;height:2863" coordsize="7132,2863" path="m,l17,2863,7132,2578r,-2378l,xe" fillcolor="#a7bfde" stroked="f">
+                  <v:fill opacity=".5"/>
+                  <v:path arrowok="t"/>
+                </v:shape>
+                <v:shape id="_x0000_s1030" style="position:absolute;left:7150;top:7468;width:3466;height:3550" coordsize="3466,3550" path="m,569l,2930r3466,620l3466,,,569xe" fillcolor="#d3dfee" stroked="f">
+                  <v:fill opacity=".5"/>
+                  <v:path arrowok="t"/>
+                </v:shape>
+                <v:shape id="_x0000_s1031" style="position:absolute;left:10616;top:7468;width:1591;height:3550" coordsize="1591,3550" path="m,l,3550,1591,2746r,-2009l,xe" fillcolor="#a7bfde" stroked="f">
+                  <v:fill opacity=".5"/>
+                  <v:path arrowok="t"/>
+                </v:shape>
+              </v:group>
+              <v:shape id="_x0000_s1032" style="position:absolute;left:8071;top:4069;width:4120;height:2913" coordsize="4120,2913" path="m1,251l,2662r4120,251l4120,,1,251xe" fillcolor="#d8d8d8" stroked="f">
+                <v:path arrowok="t"/>
+              </v:shape>
+              <v:shape id="_x0000_s1033" style="position:absolute;left:4104;top:3399;width:3985;height:4236" coordsize="3985,4236" path="m,l,4236,3985,3349r,-2428l,xe" fillcolor="#bfbfbf" stroked="f">
+                <v:path arrowok="t"/>
+              </v:shape>
+              <v:shape id="_x0000_s1034" style="position:absolute;left:18;top:3399;width:4086;height:4253" coordsize="4086,4253" path="m4086,r-2,4253l,3198,,1072,4086,xe" fillcolor="#d8d8d8" stroked="f">
+                <v:path arrowok="t"/>
+              </v:shape>
+              <v:shape id="_x0000_s1035" style="position:absolute;left:17;top:3617;width:2076;height:3851" coordsize="2076,3851" path="m,921l2060,r16,3851l,2981,,921xe" fillcolor="#d3dfee" stroked="f">
+                <v:fill opacity="45875f"/>
+                <v:path arrowok="t"/>
+              </v:shape>
+              <v:shape id="_x0000_s1036" style="position:absolute;left:2077;top:3617;width:6011;height:3835" coordsize="6011,3835" path="m,l17,3835,6011,2629r,-1390l,xe" fillcolor="#a7bfde" stroked="f">
+                <v:fill opacity="45875f"/>
+                <v:path arrowok="t"/>
+              </v:shape>
+              <v:shape id="_x0000_s1037" style="position:absolute;left:8088;top:3835;width:4102;height:3432" coordsize="4102,3432" path="m,1038l,2411,4102,3432,4102,,,1038xe" fillcolor="#d3dfee" stroked="f">
+                <v:fill opacity="45875f"/>
+                <v:path arrowok="t"/>
+              </v:shape>
+            </v:group>
+            <v:rect id="_x0000_s1038" style="position:absolute;left:1800;top:1440;width:8638;height:1823;mso-position-horizontal:center;mso-position-horizontal-relative:margin;mso-position-vertical:top;mso-position-vertical-relative:margin" filled="f" stroked="f">
+              <v:textbox style="mso-next-textbox:#_x0000_s1038;mso-fit-shape-to-text:t">
+                <w:txbxContent>
+                  <w:p>
+                    <w:pPr>
+                      <w:spacing w:after="0"/>
+                      <w:jc w:val="center"/>
+                      <w:rPr>
+                        <w:b/>
+                        <w:bCs/>
+                        <w:color w:val="808080"/>
+                        <w:sz w:val="44"/>
+                        <w:szCs w:val="44"/>
+                        <w:lang w:val="es-ES"/>
+                      </w:rPr>
+                    </w:pPr>
+                    <w:r>
+                      <w:rPr>
+                        <w:b/>
+                        <w:bCs/>
+                        <w:color w:val="808080"/>
+                        <w:sz w:val="44"/>
+                        <w:szCs w:val="44"/>
+                        <w:lang w:val="es-ES"/>
+                      </w:rPr>
+                      <w:t>UNIVERSIDAD TECONOLÓGICA NACIONAL                    FACULTAD REGIONAL CÓRDOBA</w:t>
+                    </w:r>
+                  </w:p>
+                  <w:p>
+                    <w:pPr>
+                      <w:spacing w:after="0"/>
+                      <w:rPr>
+                        <w:b/>
+                        <w:bCs/>
+                        <w:color w:val="808080"/>
+                        <w:sz w:val="32"/>
+                        <w:szCs w:val="32"/>
+                        <w:lang w:val="es-ES"/>
+                      </w:rPr>
+                    </w:pPr>
+                  </w:p>
+                </w:txbxContent>
+              </v:textbox>
+            </v:rect>
+            <v:rect id="_x0000_s1039" style="position:absolute;left:6494;top:11161;width:4998;height:1127;mso-position-horizontal-relative:margin;mso-position-vertical-relative:margin" filled="f" stroked="f">
+              <v:textbox style="mso-next-textbox:#_x0000_s1039;mso-fit-shape-to-text:t">
+                <w:txbxContent>
+                  <w:p>
+                    <w:pPr>
+                      <w:jc w:val="right"/>
+                      <w:rPr>
+                        <w:sz w:val="56"/>
+                        <w:szCs w:val="56"/>
+                        <w:lang w:val="es-ES"/>
+                      </w:rPr>
+                    </w:pPr>
+                    <w:r>
+                      <w:rPr>
+                        <w:sz w:val="56"/>
+                        <w:szCs w:val="56"/>
+                        <w:lang w:val="es-ES"/>
+                      </w:rPr>
+                      <w:t>06/11/2012</w:t>
+                    </w:r>
+                  </w:p>
+                </w:txbxContent>
+              </v:textbox>
+            </v:rect>
+            <v:rect id="_x0000_s1040" style="position:absolute;left:1800;top:2294;width:8638;height:7268;mso-position-horizontal:center;mso-position-horizontal-relative:margin;mso-position-vertical-relative:margin;v-text-anchor:bottom" filled="f" stroked="f">
+              <v:textbox style="mso-next-textbox:#_x0000_s1040">
+                <w:txbxContent>
+                  <w:p>
+                    <w:pPr>
+                      <w:spacing w:after="0"/>
+                      <w:jc w:val="center"/>
+                      <w:rPr>
+                        <w:b/>
+                        <w:bCs/>
+                        <w:color w:val="1F497D"/>
+                        <w:sz w:val="72"/>
+                        <w:szCs w:val="72"/>
+                      </w:rPr>
+                    </w:pPr>
+                  </w:p>
+                  <w:p>
+                    <w:pPr>
+                      <w:spacing w:after="0"/>
+                      <w:jc w:val="center"/>
+                      <w:rPr>
+                        <w:b/>
+                        <w:bCs/>
+                        <w:color w:val="1F497D"/>
+                        <w:sz w:val="72"/>
+                        <w:szCs w:val="72"/>
+                      </w:rPr>
+                    </w:pPr>
+                    <w:r>
+                      <w:rPr>
+                        <w:b/>
+                        <w:bCs/>
+                        <w:color w:val="1F497D"/>
+                        <w:sz w:val="72"/>
+                        <w:szCs w:val="72"/>
+                      </w:rPr>
+                      <w:t>Proyecto Final               Optical Marketing</w:t>
+                    </w:r>
+                  </w:p>
+                  <w:p>
+                    <w:pPr>
+                      <w:spacing w:after="0"/>
+                      <w:jc w:val="center"/>
+                      <w:rPr>
+                        <w:b/>
+                        <w:bCs/>
+                        <w:color w:val="1F497D"/>
+                        <w:sz w:val="72"/>
+                        <w:szCs w:val="72"/>
+                      </w:rPr>
+                    </w:pPr>
+                    <w:r>
+                      <w:rPr>
+                        <w:b/>
+                        <w:bCs/>
+                        <w:color w:val="1F497D"/>
+                        <w:sz w:val="72"/>
+                        <w:szCs w:val="72"/>
+                      </w:rPr>
+                      <w:t xml:space="preserve">Reporte de Investigación    </w:t>
+                    </w:r>
+                  </w:p>
+                  <w:p>
+                    <w:pPr>
+                      <w:ind w:left="705"/>
+                      <w:rPr>
+                        <w:b/>
+                        <w:bCs/>
+                        <w:color w:val="808080"/>
+                        <w:sz w:val="36"/>
+                        <w:szCs w:val="36"/>
+                        <w:lang w:val="es-ES"/>
+                      </w:rPr>
+                    </w:pPr>
+                    <w:r>
+                      <w:rPr>
+                        <w:b/>
+                        <w:bCs/>
+                        <w:color w:val="808080"/>
+                        <w:sz w:val="36"/>
+                        <w:szCs w:val="36"/>
+                        <w:lang w:val="es-ES"/>
+                      </w:rPr>
+                      <w:t>Investigación sobre análisis de flujo de tráfico</w:t>
+                    </w:r>
+                    <w:r>
+                      <w:rPr>
+                        <w:b/>
+                        <w:bCs/>
+                        <w:color w:val="808080"/>
+                        <w:sz w:val="36"/>
+                        <w:szCs w:val="36"/>
+                        <w:lang w:val="es-ES"/>
+                      </w:rPr>
+                      <w:t xml:space="preserve"> empleando análisis de imágenes.</w:t>
+                    </w:r>
+                  </w:p>
+                  <w:p>
+                    <w:pPr>
+                      <w:rPr>
+                        <w:b/>
+                        <w:bCs/>
+                        <w:color w:val="808080"/>
+                        <w:sz w:val="32"/>
+                        <w:szCs w:val="32"/>
+                        <w:lang w:val="es-ES"/>
+                      </w:rPr>
+                    </w:pPr>
+                    <w:r>
+                      <w:rPr>
+                        <w:b/>
+                        <w:bCs/>
+                        <w:color w:val="808080"/>
+                        <w:sz w:val="36"/>
+                        <w:szCs w:val="36"/>
+                        <w:lang w:val="es-ES"/>
+                      </w:rPr>
+                      <w:t xml:space="preserve">Grupo 4                                                                              </w:t>
+                    </w:r>
+                    <w:r>
+                      <w:rPr>
+                        <w:b/>
+                        <w:bCs/>
+                        <w:color w:val="808080"/>
+                        <w:sz w:val="36"/>
+                        <w:szCs w:val="36"/>
+                      </w:rPr>
+                      <w:t>Carlos Kapica 51482                                                                                       Rodrigo Liberal 51658                                                                     Julián Peker 51395</w:t>
+                    </w:r>
+                  </w:p>
+                  <w:p>
+                    <w:pPr>
+                      <w:rPr>
+                        <w:b/>
+                        <w:bCs/>
+                        <w:color w:val="808080"/>
+                        <w:sz w:val="32"/>
+                        <w:szCs w:val="32"/>
+                        <w:lang w:val="es-ES"/>
+                      </w:rPr>
+                    </w:pPr>
+                    <w:r>
+                      <w:rPr>
+                        <w:b/>
+                        <w:bCs/>
+                        <w:color w:val="808080" w:themeColor="text1" w:themeTint="7F"/>
+                        <w:sz w:val="36"/>
+                        <w:szCs w:val="36"/>
+                      </w:rPr>
+                      <w:t>Fernández David 53063</w:t>
+                    </w:r>
+                  </w:p>
+                </w:txbxContent>
+              </v:textbox>
+            </v:rect>
+            <w10:wrap anchorx="page" anchory="margin"/>
+          </v:group>
+        </w:pict>
+      </w:r>
+      <w:r>
+        <w:rPr>
+          <w:sz w:val="36"/>
+          <w:szCs w:val="36"/>
+        </w:rPr>
+        <w:br w:type="page"/>
+      </w:r>
+    </w:p>
+    <w:p>
+      <w:pPr>
+        <w:pStyle w:val="Ttulo1"/>
         <w:jc w:val="center"/>
         <w:rPr>
-          <w:sz w:val="32"/>
-          <w:szCs w:val="32"/>
-        </w:rPr>
-      </w:pPr>
-      <w:r>
-        <w:rPr>
-          <w:sz w:val="32"/>
-          <w:szCs w:val="32"/>
-        </w:rPr>
-        <w:t xml:space="preserve">Alumnos: </w:t>
-      </w:r>
-      <w:proofErr w:type="spellStart"/>
-      <w:r>
-        <w:rPr>
-          <w:sz w:val="32"/>
-          <w:szCs w:val="32"/>
-        </w:rPr>
-        <w:t>Cestare</w:t>
-      </w:r>
-      <w:proofErr w:type="spellEnd"/>
-      <w:r>
-        <w:rPr>
-          <w:sz w:val="32"/>
-          <w:szCs w:val="32"/>
-        </w:rPr>
-        <w:t xml:space="preserve">, </w:t>
-      </w:r>
-      <w:proofErr w:type="spellStart"/>
-      <w:r>
-        <w:rPr>
-          <w:sz w:val="32"/>
-          <w:szCs w:val="32"/>
-        </w:rPr>
-        <w:t>Kapica</w:t>
-      </w:r>
-      <w:proofErr w:type="spellEnd"/>
-      <w:r>
-        <w:rPr>
-          <w:sz w:val="32"/>
-          <w:szCs w:val="32"/>
-        </w:rPr>
-        <w:t>, Liberal</w:t>
-      </w:r>
-      <w:r>
-        <w:rPr>
-          <w:sz w:val="32"/>
-          <w:szCs w:val="32"/>
-        </w:rPr>
-        <w:tab/>
-        <w:t xml:space="preserve">Curso 5K1 </w:t>
-      </w:r>
-      <w:r>
-        <w:rPr>
-          <w:sz w:val="32"/>
-          <w:szCs w:val="32"/>
-        </w:rPr>
-        <w:tab/>
-      </w:r>
-      <w:r>
-        <w:rPr>
-          <w:sz w:val="32"/>
-          <w:szCs w:val="32"/>
-        </w:rPr>
-        <w:tab/>
-        <w:t>Año 2012.</w:t>
+          <w:sz w:val="40"/>
+          <w:szCs w:val="40"/>
+          <w:lang w:val="es-ES"/>
+        </w:rPr>
+      </w:pPr>
+      <w:r>
+        <w:rPr>
+          <w:sz w:val="40"/>
+          <w:szCs w:val="40"/>
+          <w:lang w:val="es-ES"/>
+        </w:rPr>
+        <w:lastRenderedPageBreak/>
+        <w:t>Índice</w:t>
+      </w:r>
+    </w:p>
+    <w:p>
+      <w:pPr>
+        <w:pStyle w:val="Ttulo1"/>
+        <w:numPr>
+          <w:ilvl w:val="0"/>
+          <w:numId w:val="2"/>
+        </w:numPr>
+        <w:spacing w:after="240" w:line="240" w:lineRule="auto"/>
+        <w:rPr>
+          <w:rFonts w:asciiTheme="minorHAnsi" w:hAnsiTheme="minorHAnsi" w:cstheme="minorHAnsi"/>
+          <w:b w:val="0"/>
+          <w:color w:val="auto"/>
+          <w:lang w:val="es-ES"/>
+        </w:rPr>
+      </w:pPr>
+      <w:r>
+        <w:rPr>
+          <w:rFonts w:asciiTheme="minorHAnsi" w:hAnsiTheme="minorHAnsi" w:cstheme="minorHAnsi"/>
+          <w:b w:val="0"/>
+          <w:color w:val="auto"/>
+          <w:lang w:val="es-ES"/>
+        </w:rPr>
+        <w:t>Introducción</w:t>
+      </w:r>
+      <w:r>
+        <w:rPr>
+          <w:rFonts w:asciiTheme="minorHAnsi" w:hAnsiTheme="minorHAnsi" w:cstheme="minorHAnsi"/>
+          <w:b w:val="0"/>
+          <w:color w:val="auto"/>
+          <w:lang w:val="es-ES"/>
+        </w:rPr>
+        <w:tab/>
+      </w:r>
+      <w:r>
+        <w:rPr>
+          <w:rFonts w:asciiTheme="minorHAnsi" w:hAnsiTheme="minorHAnsi" w:cstheme="minorHAnsi"/>
+          <w:b w:val="0"/>
+          <w:color w:val="auto"/>
+          <w:lang w:val="es-ES"/>
+        </w:rPr>
+        <w:tab/>
+      </w:r>
+      <w:r>
+        <w:rPr>
+          <w:rFonts w:asciiTheme="minorHAnsi" w:hAnsiTheme="minorHAnsi" w:cstheme="minorHAnsi"/>
+          <w:b w:val="0"/>
+          <w:color w:val="auto"/>
+          <w:lang w:val="es-ES"/>
+        </w:rPr>
+        <w:tab/>
+      </w:r>
+      <w:r>
+        <w:rPr>
+          <w:rFonts w:asciiTheme="minorHAnsi" w:hAnsiTheme="minorHAnsi" w:cstheme="minorHAnsi"/>
+          <w:b w:val="0"/>
+          <w:color w:val="auto"/>
+          <w:lang w:val="es-ES"/>
+        </w:rPr>
+        <w:tab/>
+      </w:r>
+      <w:r>
+        <w:rPr>
+          <w:rFonts w:asciiTheme="minorHAnsi" w:hAnsiTheme="minorHAnsi" w:cstheme="minorHAnsi"/>
+          <w:b w:val="0"/>
+          <w:color w:val="auto"/>
+          <w:lang w:val="es-ES"/>
+        </w:rPr>
+        <w:tab/>
+        <w:t>3</w:t>
+      </w:r>
+      <w:r>
+        <w:rPr>
+          <w:rFonts w:asciiTheme="minorHAnsi" w:hAnsiTheme="minorHAnsi" w:cstheme="minorHAnsi"/>
+          <w:b w:val="0"/>
+          <w:color w:val="auto"/>
+          <w:lang w:val="es-ES"/>
+        </w:rPr>
+        <w:tab/>
+      </w:r>
+      <w:r>
+        <w:rPr>
+          <w:rFonts w:asciiTheme="minorHAnsi" w:hAnsiTheme="minorHAnsi" w:cstheme="minorHAnsi"/>
+          <w:b w:val="0"/>
+          <w:color w:val="auto"/>
+          <w:lang w:val="es-ES"/>
+        </w:rPr>
+        <w:tab/>
+      </w:r>
+      <w:r>
+        <w:rPr>
+          <w:rFonts w:asciiTheme="minorHAnsi" w:hAnsiTheme="minorHAnsi" w:cstheme="minorHAnsi"/>
+          <w:b w:val="0"/>
+          <w:color w:val="auto"/>
+          <w:lang w:val="es-ES"/>
+        </w:rPr>
+        <w:tab/>
+      </w:r>
+    </w:p>
+    <w:p>
+      <w:pPr>
+        <w:pStyle w:val="Ttulo1"/>
+        <w:numPr>
+          <w:ilvl w:val="0"/>
+          <w:numId w:val="2"/>
+        </w:numPr>
+        <w:spacing w:after="240" w:line="240" w:lineRule="auto"/>
+        <w:rPr>
+          <w:rFonts w:asciiTheme="minorHAnsi" w:hAnsiTheme="minorHAnsi" w:cstheme="minorHAnsi"/>
+          <w:b w:val="0"/>
+          <w:color w:val="auto"/>
+          <w:lang w:val="es-ES"/>
+        </w:rPr>
+      </w:pPr>
+      <w:r>
+        <w:rPr>
+          <w:rFonts w:asciiTheme="minorHAnsi" w:hAnsiTheme="minorHAnsi" w:cstheme="minorHAnsi"/>
+          <w:b w:val="0"/>
+          <w:color w:val="auto"/>
+          <w:lang w:val="es-ES"/>
+        </w:rPr>
+        <w:t>Marco Teórico</w:t>
+      </w:r>
+      <w:r>
+        <w:rPr>
+          <w:rFonts w:asciiTheme="minorHAnsi" w:hAnsiTheme="minorHAnsi" w:cstheme="minorHAnsi"/>
+          <w:b w:val="0"/>
+          <w:color w:val="auto"/>
+          <w:lang w:val="es-ES"/>
+        </w:rPr>
+        <w:tab/>
+      </w:r>
+      <w:r>
+        <w:rPr>
+          <w:rFonts w:asciiTheme="minorHAnsi" w:hAnsiTheme="minorHAnsi" w:cstheme="minorHAnsi"/>
+          <w:b w:val="0"/>
+          <w:color w:val="auto"/>
+          <w:lang w:val="es-ES"/>
+        </w:rPr>
+        <w:tab/>
+      </w:r>
+      <w:r>
+        <w:rPr>
+          <w:rFonts w:asciiTheme="minorHAnsi" w:hAnsiTheme="minorHAnsi" w:cstheme="minorHAnsi"/>
+          <w:b w:val="0"/>
+          <w:color w:val="auto"/>
+          <w:lang w:val="es-ES"/>
+        </w:rPr>
+        <w:tab/>
+      </w:r>
+      <w:r>
+        <w:rPr>
+          <w:rFonts w:asciiTheme="minorHAnsi" w:hAnsiTheme="minorHAnsi" w:cstheme="minorHAnsi"/>
+          <w:b w:val="0"/>
+          <w:color w:val="auto"/>
+          <w:lang w:val="es-ES"/>
+        </w:rPr>
+        <w:tab/>
+      </w:r>
+      <w:r>
+        <w:rPr>
+          <w:rFonts w:asciiTheme="minorHAnsi" w:hAnsiTheme="minorHAnsi" w:cstheme="minorHAnsi"/>
+          <w:b w:val="0"/>
+          <w:color w:val="auto"/>
+          <w:lang w:val="es-ES"/>
+        </w:rPr>
+        <w:tab/>
+        <w:t>4</w:t>
+      </w:r>
+      <w:r>
+        <w:rPr>
+          <w:rFonts w:asciiTheme="minorHAnsi" w:hAnsiTheme="minorHAnsi" w:cstheme="minorHAnsi"/>
+          <w:b w:val="0"/>
+          <w:color w:val="auto"/>
+          <w:lang w:val="es-ES"/>
+        </w:rPr>
+        <w:tab/>
+      </w:r>
+      <w:r>
+        <w:rPr>
+          <w:rFonts w:asciiTheme="minorHAnsi" w:hAnsiTheme="minorHAnsi" w:cstheme="minorHAnsi"/>
+          <w:b w:val="0"/>
+          <w:color w:val="auto"/>
+          <w:lang w:val="es-ES"/>
+        </w:rPr>
+        <w:tab/>
+      </w:r>
+      <w:r>
+        <w:rPr>
+          <w:rFonts w:asciiTheme="minorHAnsi" w:hAnsiTheme="minorHAnsi" w:cstheme="minorHAnsi"/>
+          <w:b w:val="0"/>
+          <w:color w:val="auto"/>
+          <w:lang w:val="es-ES"/>
+        </w:rPr>
+        <w:tab/>
+      </w:r>
+    </w:p>
+    <w:p>
+      <w:pPr>
+        <w:pStyle w:val="Ttulo1"/>
+        <w:numPr>
+          <w:ilvl w:val="0"/>
+          <w:numId w:val="2"/>
+        </w:numPr>
+        <w:spacing w:after="240" w:line="240" w:lineRule="auto"/>
+        <w:rPr>
+          <w:rFonts w:asciiTheme="minorHAnsi" w:hAnsiTheme="minorHAnsi" w:cstheme="minorHAnsi"/>
+          <w:b w:val="0"/>
+          <w:color w:val="auto"/>
+          <w:lang w:val="es-ES"/>
+        </w:rPr>
+      </w:pPr>
+      <w:r>
+        <w:rPr>
+          <w:rFonts w:asciiTheme="minorHAnsi" w:hAnsiTheme="minorHAnsi" w:cstheme="minorHAnsi"/>
+          <w:b w:val="0"/>
+          <w:color w:val="auto"/>
+          <w:lang w:val="es-ES"/>
+        </w:rPr>
+        <w:t>Planteo</w:t>
+      </w:r>
+      <w:r>
+        <w:rPr>
+          <w:rFonts w:asciiTheme="minorHAnsi" w:hAnsiTheme="minorHAnsi" w:cstheme="minorHAnsi"/>
+          <w:b w:val="0"/>
+          <w:color w:val="auto"/>
+          <w:lang w:val="es-ES"/>
+        </w:rPr>
+        <w:t xml:space="preserve"> y </w:t>
+      </w:r>
+      <w:r>
+        <w:rPr>
+          <w:rFonts w:asciiTheme="minorHAnsi" w:hAnsiTheme="minorHAnsi" w:cstheme="minorHAnsi"/>
+          <w:b w:val="0"/>
+          <w:color w:val="auto"/>
+          <w:lang w:val="es-ES"/>
+        </w:rPr>
+        <w:t xml:space="preserve"> Solución</w:t>
+      </w:r>
+      <w:r>
+        <w:rPr>
+          <w:rFonts w:asciiTheme="minorHAnsi" w:hAnsiTheme="minorHAnsi" w:cstheme="minorHAnsi"/>
+          <w:b w:val="0"/>
+          <w:color w:val="auto"/>
+          <w:lang w:val="es-ES"/>
+        </w:rPr>
+        <w:t xml:space="preserve">  </w:t>
+      </w:r>
+      <w:r>
+        <w:rPr>
+          <w:rFonts w:asciiTheme="minorHAnsi" w:hAnsiTheme="minorHAnsi" w:cstheme="minorHAnsi"/>
+          <w:b w:val="0"/>
+          <w:color w:val="auto"/>
+          <w:lang w:val="es-ES"/>
+        </w:rPr>
+        <w:tab/>
+      </w:r>
+      <w:r>
+        <w:rPr>
+          <w:rFonts w:asciiTheme="minorHAnsi" w:hAnsiTheme="minorHAnsi" w:cstheme="minorHAnsi"/>
+          <w:b w:val="0"/>
+          <w:color w:val="auto"/>
+          <w:lang w:val="es-ES"/>
+        </w:rPr>
+        <w:tab/>
+      </w:r>
+      <w:r>
+        <w:rPr>
+          <w:rFonts w:asciiTheme="minorHAnsi" w:hAnsiTheme="minorHAnsi" w:cstheme="minorHAnsi"/>
+          <w:b w:val="0"/>
+          <w:color w:val="auto"/>
+          <w:lang w:val="es-ES"/>
+        </w:rPr>
+        <w:tab/>
+      </w:r>
+      <w:r>
+        <w:rPr>
+          <w:rFonts w:asciiTheme="minorHAnsi" w:hAnsiTheme="minorHAnsi" w:cstheme="minorHAnsi"/>
+          <w:b w:val="0"/>
+          <w:color w:val="auto"/>
+          <w:lang w:val="es-ES"/>
+        </w:rPr>
+        <w:tab/>
+        <w:t>5</w:t>
+      </w:r>
+    </w:p>
+    <w:p>
+      <w:pPr>
+        <w:pStyle w:val="Ttulo1"/>
+        <w:numPr>
+          <w:ilvl w:val="0"/>
+          <w:numId w:val="2"/>
+        </w:numPr>
+        <w:spacing w:after="240" w:line="240" w:lineRule="auto"/>
+        <w:rPr>
+          <w:rFonts w:asciiTheme="minorHAnsi" w:hAnsiTheme="minorHAnsi" w:cstheme="minorHAnsi"/>
+          <w:b w:val="0"/>
+          <w:color w:val="auto"/>
+          <w:lang w:val="es-ES"/>
+        </w:rPr>
+      </w:pPr>
+      <w:r>
+        <w:rPr>
+          <w:rFonts w:asciiTheme="minorHAnsi" w:hAnsiTheme="minorHAnsi" w:cstheme="minorHAnsi"/>
+          <w:b w:val="0"/>
+          <w:color w:val="auto"/>
+          <w:lang w:val="es-ES"/>
+        </w:rPr>
+        <w:t>Descripción paso a paso de la Solución</w:t>
+      </w:r>
+      <w:r>
+        <w:rPr>
+          <w:rFonts w:asciiTheme="minorHAnsi" w:hAnsiTheme="minorHAnsi" w:cstheme="minorHAnsi"/>
+          <w:b w:val="0"/>
+          <w:color w:val="auto"/>
+          <w:lang w:val="es-ES"/>
+        </w:rPr>
+        <w:tab/>
+      </w:r>
+      <w:r>
+        <w:rPr>
+          <w:rFonts w:asciiTheme="minorHAnsi" w:hAnsiTheme="minorHAnsi" w:cstheme="minorHAnsi"/>
+          <w:b w:val="0"/>
+          <w:color w:val="auto"/>
+          <w:lang w:val="es-ES"/>
+        </w:rPr>
+        <w:t>6</w:t>
+      </w:r>
+      <w:r>
+        <w:rPr>
+          <w:rFonts w:asciiTheme="minorHAnsi" w:hAnsiTheme="minorHAnsi" w:cstheme="minorHAnsi"/>
+          <w:b w:val="0"/>
+          <w:color w:val="auto"/>
+          <w:lang w:val="es-ES"/>
+        </w:rPr>
+        <w:tab/>
+      </w:r>
+      <w:r>
+        <w:rPr>
+          <w:rFonts w:asciiTheme="minorHAnsi" w:hAnsiTheme="minorHAnsi" w:cstheme="minorHAnsi"/>
+          <w:b w:val="0"/>
+          <w:color w:val="auto"/>
+          <w:lang w:val="es-ES"/>
+        </w:rPr>
+        <w:tab/>
+      </w:r>
+    </w:p>
+    <w:p>
+      <w:pPr>
+        <w:pStyle w:val="Ttulo1"/>
+        <w:numPr>
+          <w:ilvl w:val="0"/>
+          <w:numId w:val="2"/>
+        </w:numPr>
+        <w:spacing w:after="240" w:line="240" w:lineRule="auto"/>
+        <w:rPr>
+          <w:rFonts w:asciiTheme="minorHAnsi" w:hAnsiTheme="minorHAnsi" w:cstheme="minorHAnsi"/>
+          <w:b w:val="0"/>
+          <w:color w:val="auto"/>
+        </w:rPr>
+      </w:pPr>
+      <w:r>
+        <w:rPr>
+          <w:rFonts w:asciiTheme="minorHAnsi" w:hAnsiTheme="minorHAnsi" w:cstheme="minorHAnsi"/>
+          <w:b w:val="0"/>
+          <w:color w:val="auto"/>
+        </w:rPr>
+        <w:t>Prueba de concepto</w:t>
+      </w:r>
+      <w:r>
+        <w:rPr>
+          <w:rFonts w:asciiTheme="minorHAnsi" w:hAnsiTheme="minorHAnsi" w:cstheme="minorHAnsi"/>
+          <w:b w:val="0"/>
+          <w:color w:val="auto"/>
+        </w:rPr>
+        <w:tab/>
+      </w:r>
+      <w:r>
+        <w:rPr>
+          <w:rFonts w:asciiTheme="minorHAnsi" w:hAnsiTheme="minorHAnsi" w:cstheme="minorHAnsi"/>
+          <w:b w:val="0"/>
+          <w:color w:val="auto"/>
+        </w:rPr>
+        <w:tab/>
+      </w:r>
+      <w:r>
+        <w:rPr>
+          <w:rFonts w:asciiTheme="minorHAnsi" w:hAnsiTheme="minorHAnsi" w:cstheme="minorHAnsi"/>
+          <w:b w:val="0"/>
+          <w:color w:val="auto"/>
+        </w:rPr>
+        <w:tab/>
+      </w:r>
+      <w:r>
+        <w:rPr>
+          <w:rFonts w:asciiTheme="minorHAnsi" w:hAnsiTheme="minorHAnsi" w:cstheme="minorHAnsi"/>
+          <w:b w:val="0"/>
+          <w:color w:val="auto"/>
+        </w:rPr>
+        <w:tab/>
+        <w:t>11</w:t>
+      </w:r>
+    </w:p>
+    <w:p>
+      <w:pPr>
+        <w:pStyle w:val="Prrafodelista"/>
+        <w:numPr>
+          <w:ilvl w:val="0"/>
+          <w:numId w:val="2"/>
+        </w:numPr>
+        <w:rPr>
+          <w:sz w:val="28"/>
+          <w:szCs w:val="28"/>
+          <w:lang w:eastAsia="es-AR"/>
+        </w:rPr>
+      </w:pPr>
+      <w:r>
+        <w:rPr>
+          <w:rFonts w:cstheme="minorHAnsi"/>
+          <w:sz w:val="28"/>
+          <w:szCs w:val="28"/>
+        </w:rPr>
+        <w:t>Conclusiones</w:t>
+      </w:r>
+      <w:r>
+        <w:rPr>
+          <w:rFonts w:cstheme="minorHAnsi"/>
+          <w:sz w:val="28"/>
+          <w:szCs w:val="28"/>
+        </w:rPr>
+        <w:tab/>
+      </w:r>
+      <w:r>
+        <w:rPr>
+          <w:rFonts w:cstheme="minorHAnsi"/>
+          <w:sz w:val="28"/>
+          <w:szCs w:val="28"/>
+        </w:rPr>
+        <w:tab/>
+      </w:r>
+      <w:r>
+        <w:rPr>
+          <w:rFonts w:cstheme="minorHAnsi"/>
+          <w:sz w:val="28"/>
+          <w:szCs w:val="28"/>
+        </w:rPr>
+        <w:tab/>
+      </w:r>
+      <w:r>
+        <w:rPr>
+          <w:rFonts w:cstheme="minorHAnsi"/>
+          <w:sz w:val="28"/>
+          <w:szCs w:val="28"/>
+        </w:rPr>
+        <w:tab/>
+      </w:r>
+      <w:r>
+        <w:rPr>
+          <w:rFonts w:cstheme="minorHAnsi"/>
+          <w:sz w:val="28"/>
+          <w:szCs w:val="28"/>
+        </w:rPr>
+        <w:tab/>
+        <w:t>13</w:t>
       </w:r>
     </w:p>
     <w:p>
@@ -117,17 +796,143 @@
     <w:p>
       <w:pPr>
         <w:rPr>
-          <w:sz w:val="32"/>
-          <w:szCs w:val="32"/>
-        </w:rPr>
-      </w:pPr>
-      <w:r>
-        <w:rPr>
           <w:b/>
           <w:sz w:val="32"/>
           <w:szCs w:val="32"/>
         </w:rPr>
-        <w:t>Tema Seleccionado</w:t>
+      </w:pPr>
+      <w:r>
+        <w:rPr>
+          <w:b/>
+          <w:sz w:val="32"/>
+          <w:szCs w:val="32"/>
+        </w:rPr>
+        <w:br w:type="page"/>
+      </w:r>
+    </w:p>
+    <w:p>
+      <w:pPr>
+        <w:pStyle w:val="Ttulo1"/>
+        <w:jc w:val="center"/>
+        <w:rPr>
+          <w:sz w:val="40"/>
+          <w:szCs w:val="40"/>
+          <w:lang w:val="es-ES"/>
+        </w:rPr>
+      </w:pPr>
+      <w:r>
+        <w:rPr>
+          <w:sz w:val="40"/>
+          <w:szCs w:val="40"/>
+          <w:lang w:val="es-ES"/>
+        </w:rPr>
+        <w:lastRenderedPageBreak/>
+        <w:t>Introducción</w:t>
+      </w:r>
+    </w:p>
+    <w:p>
+      <w:pPr>
+        <w:rPr>
+          <w:lang w:val="es-ES" w:eastAsia="es-AR"/>
+        </w:rPr>
+      </w:pPr>
+    </w:p>
+    <w:p>
+      <w:pPr>
+        <w:rPr>
+          <w:sz w:val="28"/>
+          <w:szCs w:val="28"/>
+        </w:rPr>
+      </w:pPr>
+      <w:r>
+        <w:rPr>
+          <w:sz w:val="28"/>
+          <w:szCs w:val="28"/>
+        </w:rPr>
+        <w:t>Dentro de los requerimientos de funcionalidad de Optical Marketing debe contemplarse el desarrollo e implementación de algoritmos para el desarrollo de un módulo de soft</w:t>
+      </w:r>
+      <w:r>
+        <w:rPr>
+          <w:sz w:val="28"/>
+          <w:szCs w:val="28"/>
+        </w:rPr>
+        <w:t xml:space="preserve">ware que permita el análisis del flujo de tráfico de personas. Para ello se ha realizado una investigación que permita realizar el análisis inicial de este flujo de </w:t>
+      </w:r>
+      <w:r>
+        <w:rPr>
+          <w:sz w:val="28"/>
+          <w:szCs w:val="28"/>
+        </w:rPr>
+        <w:t>tráfico</w:t>
+      </w:r>
+      <w:r>
+        <w:rPr>
+          <w:sz w:val="28"/>
+          <w:szCs w:val="28"/>
+        </w:rPr>
+        <w:t>.</w:t>
+      </w:r>
+    </w:p>
+    <w:p>
+      <w:pPr>
+        <w:rPr>
+          <w:b/>
+          <w:sz w:val="32"/>
+          <w:szCs w:val="32"/>
+        </w:rPr>
+      </w:pPr>
+      <w:r>
+        <w:rPr>
+          <w:b/>
+          <w:sz w:val="32"/>
+          <w:szCs w:val="32"/>
+        </w:rPr>
+        <w:br w:type="page"/>
+      </w:r>
+    </w:p>
+    <w:p>
+      <w:pPr>
+        <w:pStyle w:val="Ttulo1"/>
+        <w:jc w:val="center"/>
+        <w:rPr>
+          <w:sz w:val="40"/>
+          <w:szCs w:val="40"/>
+          <w:lang w:val="es-ES"/>
+        </w:rPr>
+      </w:pPr>
+      <w:r>
+        <w:rPr>
+          <w:sz w:val="40"/>
+          <w:szCs w:val="40"/>
+          <w:lang w:val="es-ES"/>
+        </w:rPr>
+        <w:lastRenderedPageBreak/>
+        <w:t>Marco Teórico</w:t>
+      </w:r>
+    </w:p>
+    <w:p>
+      <w:pPr>
+        <w:rPr>
+          <w:b/>
+          <w:sz w:val="32"/>
+          <w:szCs w:val="32"/>
+        </w:rPr>
+      </w:pPr>
+    </w:p>
+    <w:p>
+      <w:pPr>
+        <w:rPr>
+          <w:sz w:val="32"/>
+          <w:szCs w:val="32"/>
+        </w:rPr>
+      </w:pPr>
+      <w:r>
+        <w:rPr>
+          <w:b/>
+          <w:sz w:val="32"/>
+          <w:szCs w:val="32"/>
+        </w:rPr>
+        <w:t>Objeto de estudio</w:t>
       </w:r>
       <w:r>
         <w:rPr>
@@ -199,13 +1004,50 @@
     </w:p>
     <w:p>
       <w:r>
-        <w:t>Llevando estos enunciados a un concepto más técnico buscamos detectar la variación producida en una región de interés</w:t>
-      </w:r>
-      <w:r>
-        <w:t xml:space="preserve"> (ROI)</w:t>
-      </w:r>
-      <w:r>
-        <w:t xml:space="preserve"> seleccionada por nosotros.</w:t>
+        <w:br w:type="page"/>
+      </w:r>
+    </w:p>
+    <w:p>
+      <w:pPr>
+        <w:pStyle w:val="Ttulo1"/>
+        <w:jc w:val="center"/>
+        <w:rPr>
+          <w:sz w:val="40"/>
+          <w:szCs w:val="40"/>
+          <w:lang w:val="es-ES"/>
+        </w:rPr>
+      </w:pPr>
+      <w:r>
+        <w:rPr>
+          <w:sz w:val="40"/>
+          <w:szCs w:val="40"/>
+          <w:lang w:val="es-ES"/>
+        </w:rPr>
+        <w:lastRenderedPageBreak/>
+        <w:t>Planteo y Solución</w:t>
+      </w:r>
+    </w:p>
+    <w:p/>
+    <w:p>
+      <w:pPr>
+        <w:rPr>
+          <w:b/>
+          <w:sz w:val="32"/>
+          <w:szCs w:val="32"/>
+        </w:rPr>
+      </w:pPr>
+      <w:r>
+        <w:rPr>
+          <w:b/>
+          <w:sz w:val="32"/>
+          <w:szCs w:val="32"/>
+        </w:rPr>
+        <w:t>Planteo de Solución</w:t>
+      </w:r>
+    </w:p>
+    <w:p>
+      <w:r>
+        <w:t>Llevando estos enunciados de la descripción del problema a un concepto más técnico buscamos detectar la variación producida en una región de interés (ROI) seleccionada por nosotros.</w:t>
       </w:r>
     </w:p>
     <w:p>
@@ -250,15 +1092,7 @@
     </w:p>
     <w:p>
       <w:r>
-        <w:t xml:space="preserve">Este software fue implementado en el sistema operativo Windows 7 con el lenguaje de programación C/C++ empleando las librerías  STD, </w:t>
-      </w:r>
-      <w:proofErr w:type="spellStart"/>
-      <w:r>
-        <w:t>OpenCV</w:t>
-      </w:r>
-      <w:proofErr w:type="spellEnd"/>
-      <w:r>
-        <w:t xml:space="preserve"> y TBB.</w:t>
+        <w:t>Este software fue implementado en el sistema operativo Windows 7 con el lenguaje de programación C/C++ empleando las librerías  STD, OpenCV y TBB.</w:t>
       </w:r>
     </w:p>
     <w:p>
@@ -287,23 +1121,9 @@
         <w:rPr>
           <w:lang w:val="en-US"/>
         </w:rPr>
-        <w:t xml:space="preserve"> </w:t>
-      </w:r>
-      <w:proofErr w:type="spellStart"/>
-      <w:r>
-        <w:rPr>
-          <w:lang w:val="en-US"/>
-        </w:rPr>
-        <w:t>c++</w:t>
-      </w:r>
-      <w:proofErr w:type="spellEnd"/>
-      <w:r>
-        <w:rPr>
-          <w:lang w:val="en-US"/>
-        </w:rPr>
-        <w:t xml:space="preserve"> Standard Library: </w:t>
-      </w:r>
-      <w:hyperlink r:id="rId5" w:history="1">
+        <w:t xml:space="preserve"> c++ Standard Library: </w:t>
+      </w:r>
+      <w:hyperlink r:id="rId7" w:history="1">
         <w:r>
           <w:rPr>
             <w:rStyle w:val="Hipervnculo"/>
@@ -324,28 +1144,19 @@
           <w:lang w:val="en-US"/>
         </w:rPr>
       </w:pPr>
-      <w:proofErr w:type="spellStart"/>
       <w:r>
         <w:rPr>
           <w:lang w:val="en-US"/>
         </w:rPr>
-        <w:lastRenderedPageBreak/>
-        <w:t>OpenCV</w:t>
-      </w:r>
-      <w:proofErr w:type="spellEnd"/>
+        <w:t>OpenCV:</w:t>
+      </w:r>
       <w:r>
         <w:rPr>
           <w:lang w:val="en-US"/>
         </w:rPr>
-        <w:t>:</w:t>
-      </w:r>
-      <w:r>
-        <w:rPr>
-          <w:lang w:val="en-US"/>
-        </w:rPr>
         <w:t xml:space="preserve"> Open Computer Vision: </w:t>
       </w:r>
-      <w:hyperlink r:id="rId6" w:history="1">
+      <w:hyperlink r:id="rId8" w:history="1">
         <w:r>
           <w:rPr>
             <w:rStyle w:val="Hipervnculo"/>
@@ -378,7 +1189,7 @@
         </w:rPr>
         <w:t xml:space="preserve"> </w:t>
       </w:r>
-      <w:hyperlink r:id="rId7" w:history="1">
+      <w:hyperlink r:id="rId9" w:history="1">
         <w:r>
           <w:rPr>
             <w:rStyle w:val="Hipervnculo"/>
@@ -387,6 +1198,54 @@
           <w:t>http://en.wikipedia.org/wiki/Intel_Threading_Building_Blocks</w:t>
         </w:r>
       </w:hyperlink>
+    </w:p>
+    <w:p>
+      <w:pPr>
+        <w:rPr>
+          <w:b/>
+          <w:sz w:val="32"/>
+          <w:szCs w:val="32"/>
+          <w:lang w:val="en-US"/>
+        </w:rPr>
+      </w:pPr>
+      <w:r>
+        <w:rPr>
+          <w:b/>
+          <w:sz w:val="32"/>
+          <w:szCs w:val="32"/>
+          <w:lang w:val="en-US"/>
+        </w:rPr>
+        <w:br w:type="page"/>
+      </w:r>
+    </w:p>
+    <w:p>
+      <w:pPr>
+        <w:pStyle w:val="Ttulo1"/>
+        <w:jc w:val="center"/>
+        <w:rPr>
+          <w:sz w:val="40"/>
+          <w:szCs w:val="40"/>
+          <w:lang w:val="es-ES"/>
+        </w:rPr>
+      </w:pPr>
+      <w:r>
+        <w:rPr>
+          <w:sz w:val="40"/>
+          <w:szCs w:val="40"/>
+          <w:lang w:val="es-ES"/>
+        </w:rPr>
+        <w:lastRenderedPageBreak/>
+        <w:t>Descripción Paso a Paso de la Solución</w:t>
+      </w:r>
+    </w:p>
+    <w:p>
+      <w:pPr>
+        <w:rPr>
+          <w:b/>
+          <w:sz w:val="32"/>
+          <w:szCs w:val="32"/>
+        </w:rPr>
+      </w:pPr>
     </w:p>
     <w:p>
       <w:pPr>
@@ -446,7 +1305,7 @@
                     </pic:cNvPicPr>
                   </pic:nvPicPr>
                   <pic:blipFill>
-                    <a:blip r:embed="rId8"/>
+                    <a:blip r:embed="rId10"/>
                     <a:srcRect/>
                     <a:stretch>
                       <a:fillRect/>
@@ -545,7 +1404,7 @@
                     </pic:cNvPicPr>
                   </pic:nvPicPr>
                   <pic:blipFill>
-                    <a:blip r:embed="rId9"/>
+                    <a:blip r:embed="rId11"/>
                     <a:srcRect/>
                     <a:stretch>
                       <a:fillRect/>
@@ -577,26 +1436,10 @@
     <w:p>
       <w:pPr>
         <w:jc w:val="center"/>
-        <w:rPr>
-          <w:lang w:val="en-US"/>
-        </w:rPr>
-      </w:pPr>
-      <w:proofErr w:type="spellStart"/>
-      <w:proofErr w:type="gramStart"/>
-      <w:r>
-        <w:rPr>
-          <w:lang w:val="en-US"/>
-        </w:rPr>
-        <w:t>Figura</w:t>
-      </w:r>
-      <w:proofErr w:type="spellEnd"/>
-      <w:r>
-        <w:rPr>
-          <w:lang w:val="en-US"/>
-        </w:rPr>
-        <w:t xml:space="preserve"> 2.</w:t>
-      </w:r>
-      <w:proofErr w:type="gramEnd"/>
+      </w:pPr>
+      <w:r>
+        <w:t>Figura 2.</w:t>
+      </w:r>
     </w:p>
     <w:p>
       <w:r>
@@ -608,24 +1451,11 @@
     </w:p>
     <w:p>
       <w:r>
-        <w:t xml:space="preserve">Como primera medida, necesitamos una </w:t>
-      </w:r>
-      <w:proofErr w:type="spellStart"/>
-      <w:r>
-        <w:t>WebCam</w:t>
-      </w:r>
-      <w:proofErr w:type="spellEnd"/>
-      <w:r>
-        <w:t>. Dejamos fija dicha</w:t>
-      </w:r>
-      <w:r>
-        <w:t xml:space="preserve"> </w:t>
-      </w:r>
-      <w:proofErr w:type="spellStart"/>
-      <w:r>
-        <w:t>WebCam</w:t>
-      </w:r>
-      <w:proofErr w:type="spellEnd"/>
+        <w:t>Como primera medida, necesitamos una WebCam. Dejamos fija dicha</w:t>
+      </w:r>
+      <w:r>
+        <w:t xml:space="preserve"> WebCam</w:t>
+      </w:r>
       <w:r>
         <w:t xml:space="preserve"> (que este fija es importante la misma no debe moverse)</w:t>
       </w:r>
@@ -713,15 +1543,7 @@
     </w:p>
     <w:p>
       <w:r>
-        <w:t xml:space="preserve">Está área de comparación es conocida como ROI (región of </w:t>
-      </w:r>
-      <w:proofErr w:type="spellStart"/>
-      <w:r>
-        <w:t>interest</w:t>
-      </w:r>
-      <w:proofErr w:type="spellEnd"/>
-      <w:r>
-        <w:t>, región de interés en español).</w:t>
+        <w:t>Está área de comparación es conocida como ROI (región of interest, región de interés en español).</w:t>
       </w:r>
     </w:p>
     <w:p>
@@ -734,6 +1556,10 @@
         <w:jc w:val="center"/>
       </w:pPr>
       <w:r>
+        <w:rPr>
+          <w:noProof/>
+          <w:lang w:eastAsia="es-AR"/>
+        </w:rPr>
         <w:drawing>
           <wp:inline distT="0" distB="0" distL="0" distR="0">
             <wp:extent cx="5607050" cy="2432685"/>
@@ -752,7 +1578,7 @@
                     </pic:cNvPicPr>
                   </pic:nvPicPr>
                   <pic:blipFill>
-                    <a:blip r:embed="rId10"/>
+                    <a:blip r:embed="rId12"/>
                     <a:srcRect/>
                     <a:stretch>
                       <a:fillRect/>
@@ -830,7 +1656,7 @@
                     </pic:cNvPicPr>
                   </pic:nvPicPr>
                   <pic:blipFill>
-                    <a:blip r:embed="rId11"/>
+                    <a:blip r:embed="rId13"/>
                     <a:srcRect/>
                     <a:stretch>
                       <a:fillRect/>
@@ -869,15 +1695,7 @@
     </w:p>
     <w:p>
       <w:r>
-        <w:t xml:space="preserve">Como vemos aquí ya se encuentra </w:t>
-      </w:r>
-      <w:proofErr w:type="spellStart"/>
-      <w:r>
-        <w:t>seteada</w:t>
-      </w:r>
-      <w:proofErr w:type="spellEnd"/>
-      <w:r>
-        <w:t xml:space="preserve"> nuestra imagen base con nuestra ROI definida.</w:t>
+        <w:t>Como vemos aquí ya se encuentra seteada nuestra imagen base con nuestra ROI definida.</w:t>
       </w:r>
     </w:p>
     <w:p>
@@ -914,7 +1732,7 @@
                     </pic:cNvPicPr>
                   </pic:nvPicPr>
                   <pic:blipFill>
-                    <a:blip r:embed="rId12"/>
+                    <a:blip r:embed="rId14"/>
                     <a:srcRect/>
                     <a:stretch>
                       <a:fillRect/>
@@ -950,22 +1768,12 @@
           <w:lang w:val="en-US"/>
         </w:rPr>
       </w:pPr>
-      <w:proofErr w:type="spellStart"/>
-      <w:proofErr w:type="gramStart"/>
       <w:r>
         <w:rPr>
           <w:lang w:val="en-US"/>
         </w:rPr>
-        <w:t>Figura</w:t>
-      </w:r>
-      <w:proofErr w:type="spellEnd"/>
-      <w:r>
-        <w:rPr>
-          <w:lang w:val="en-US"/>
-        </w:rPr>
-        <w:t xml:space="preserve"> 5.</w:t>
-      </w:r>
-      <w:proofErr w:type="gramEnd"/>
+        <w:t>Figura 5.</w:t>
+      </w:r>
     </w:p>
     <w:p>
       <w:pPr>
@@ -1004,7 +1812,7 @@
                     </pic:cNvPicPr>
                   </pic:nvPicPr>
                   <pic:blipFill>
-                    <a:blip r:embed="rId13"/>
+                    <a:blip r:embed="rId15"/>
                     <a:srcRect/>
                     <a:stretch>
                       <a:fillRect/>
@@ -1116,7 +1924,7 @@
                     </pic:cNvPicPr>
                   </pic:nvPicPr>
                   <pic:blipFill>
-                    <a:blip r:embed="rId14"/>
+                    <a:blip r:embed="rId16"/>
                     <a:srcRect/>
                     <a:stretch>
                       <a:fillRect/>
@@ -1153,23 +1961,276 @@
           <w:szCs w:val="32"/>
         </w:rPr>
       </w:pPr>
+      <w:r>
+        <w:rPr>
+          <w:b/>
+          <w:sz w:val="32"/>
+          <w:szCs w:val="32"/>
+        </w:rPr>
+        <w:br w:type="page"/>
+      </w:r>
+    </w:p>
+    <w:p>
+      <w:pPr>
+        <w:pStyle w:val="Ttulo1"/>
+        <w:jc w:val="center"/>
+        <w:rPr>
+          <w:sz w:val="40"/>
+          <w:szCs w:val="40"/>
+          <w:lang w:val="es-ES"/>
+        </w:rPr>
+      </w:pPr>
+      <w:r>
+        <w:rPr>
+          <w:sz w:val="40"/>
+          <w:szCs w:val="40"/>
+          <w:lang w:val="es-ES"/>
+        </w:rPr>
+        <w:lastRenderedPageBreak/>
+        <w:t>Prueba de Concepto.</w:t>
+      </w:r>
+    </w:p>
+    <w:p>
+      <w:pPr>
+        <w:rPr>
+          <w:lang w:val="es-ES" w:eastAsia="es-AR"/>
+        </w:rPr>
+      </w:pPr>
+    </w:p>
+    <w:p>
+      <w:pPr>
+        <w:rPr>
+          <w:lang w:val="es-ES" w:eastAsia="es-AR"/>
+        </w:rPr>
+      </w:pPr>
+      <w:r>
+        <w:rPr>
+          <w:lang w:val="es-ES" w:eastAsia="es-AR"/>
+        </w:rPr>
+        <w:t>A continuación se adjuntan imágenes de prueba concepto. Realizada mostrando cómo funciona el software desarrollado.</w:t>
+      </w:r>
+    </w:p>
+    <w:p>
+      <w:pPr>
+        <w:rPr>
+          <w:b/>
+          <w:sz w:val="32"/>
+          <w:szCs w:val="32"/>
+        </w:rPr>
+      </w:pPr>
+      <w:r>
+        <w:rPr>
+          <w:b/>
+          <w:sz w:val="32"/>
+          <w:szCs w:val="32"/>
+        </w:rPr>
+        <w:br w:type="page"/>
+      </w:r>
+    </w:p>
+    <w:p>
+      <w:pPr>
+        <w:pStyle w:val="Ttulo1"/>
+        <w:jc w:val="center"/>
+        <w:rPr>
+          <w:sz w:val="40"/>
+          <w:szCs w:val="40"/>
+          <w:lang w:val="es-ES"/>
+        </w:rPr>
+      </w:pPr>
+      <w:r>
+        <w:rPr>
+          <w:sz w:val="40"/>
+          <w:szCs w:val="40"/>
+          <w:lang w:val="es-ES"/>
+        </w:rPr>
+        <w:lastRenderedPageBreak/>
+        <w:t>Conclusiones</w:t>
+      </w:r>
+    </w:p>
+    <w:p>
+      <w:pPr>
+        <w:rPr>
+          <w:lang w:val="es-ES" w:eastAsia="es-AR"/>
+        </w:rPr>
+      </w:pPr>
+    </w:p>
+    <w:p>
+      <w:pPr>
+        <w:rPr>
+          <w:lang w:val="es-ES" w:eastAsia="es-AR"/>
+        </w:rPr>
+      </w:pPr>
+      <w:r>
+        <w:rPr>
+          <w:lang w:val="es-ES" w:eastAsia="es-AR"/>
+        </w:rPr>
+        <w:t>Podemos observar</w:t>
+      </w:r>
+      <w:r>
+        <w:rPr>
+          <w:lang w:val="es-ES" w:eastAsia="es-AR"/>
+        </w:rPr>
+        <w:t xml:space="preserve"> que el proceso de funcionamiento del programa realizado se desempeña acorde a lo propuesto. Podemos usar esta base como inicio para realizar el análisis de flujo de tráfico. Sin embargo quedan aún algunos aspectos a contemplar como el filtrado de la luz, cuenta de 2 elementos y modificaciones de posición de</w:t>
+      </w:r>
+      <w:r>
+        <w:rPr>
+          <w:lang w:val="es-ES" w:eastAsia="es-AR"/>
+        </w:rPr>
+        <w:t xml:space="preserve"> </w:t>
+      </w:r>
+      <w:r>
+        <w:rPr>
+          <w:lang w:val="es-ES" w:eastAsia="es-AR"/>
+        </w:rPr>
+        <w:t>l</w:t>
+      </w:r>
+      <w:r>
+        <w:rPr>
+          <w:lang w:val="es-ES" w:eastAsia="es-AR"/>
+        </w:rPr>
+        <w:t>os</w:t>
+      </w:r>
+      <w:r>
+        <w:rPr>
+          <w:lang w:val="es-ES" w:eastAsia="es-AR"/>
+        </w:rPr>
+        <w:t xml:space="preserve"> eje</w:t>
+      </w:r>
+      <w:r>
+        <w:rPr>
+          <w:lang w:val="es-ES" w:eastAsia="es-AR"/>
+        </w:rPr>
+        <w:t>s</w:t>
+      </w:r>
+      <w:r>
+        <w:rPr>
+          <w:lang w:val="es-ES" w:eastAsia="es-AR"/>
+        </w:rPr>
+        <w:t xml:space="preserve"> x,y.</w:t>
+      </w:r>
+    </w:p>
+    <w:p>
+      <w:pPr>
+        <w:rPr>
+          <w:b/>
+          <w:sz w:val="32"/>
+          <w:szCs w:val="32"/>
+        </w:rPr>
+      </w:pPr>
+    </w:p>
+    <w:p>
+      <w:pPr>
+        <w:rPr>
+          <w:b/>
+          <w:sz w:val="32"/>
+          <w:szCs w:val="32"/>
+        </w:rPr>
+      </w:pPr>
     </w:p>
     <w:sectPr>
+      <w:footerReference w:type="default" r:id="rId17"/>
       <w:pgSz w:w="12240" w:h="15840"/>
       <w:pgMar w:top="1417" w:right="1701" w:bottom="1417" w:left="1701" w:header="720" w:footer="720" w:gutter="0"/>
       <w:cols w:space="720"/>
       <w:noEndnote/>
+      <w:titlePg/>
+      <w:docGrid w:linePitch="299"/>
     </w:sectPr>
   </w:body>
 </w:document>
 </file>
 
+<file path=word/endnotes.xml><?xml version="1.0" encoding="utf-8"?>
+<w:endnotes xmlns:ve="http://schemas.openxmlformats.org/markup-compatibility/2006" xmlns:o="urn:schemas-microsoft-com:office:office" xmlns:r="http://schemas.openxmlformats.org/officeDocument/2006/relationships" xmlns:m="http://schemas.openxmlformats.org/officeDocument/2006/math" xmlns:v="urn:schemas-microsoft-com:vml" xmlns:wp="http://schemas.openxmlformats.org/drawingml/2006/wordprocessingDrawing" xmlns:w10="urn:schemas-microsoft-com:office:word" xmlns:w="http://schemas.openxmlformats.org/wordprocessingml/2006/main" xmlns:wne="http://schemas.microsoft.com/office/word/2006/wordml">
+  <w:endnote w:type="separator" w:id="0">
+    <w:p>
+      <w:pPr>
+        <w:spacing w:after="0" w:line="240" w:lineRule="auto"/>
+      </w:pPr>
+      <w:r>
+        <w:separator/>
+      </w:r>
+    </w:p>
+  </w:endnote>
+  <w:endnote w:type="continuationSeparator" w:id="1">
+    <w:p>
+      <w:pPr>
+        <w:spacing w:after="0" w:line="240" w:lineRule="auto"/>
+      </w:pPr>
+      <w:r>
+        <w:continuationSeparator/>
+      </w:r>
+    </w:p>
+  </w:endnote>
+</w:endnotes>
+</file>
+
+<file path=word/footer1.xml><?xml version="1.0" encoding="utf-8"?>
+<w:ftr xmlns:ve="http://schemas.openxmlformats.org/markup-compatibility/2006" xmlns:o="urn:schemas-microsoft-com:office:office" xmlns:r="http://schemas.openxmlformats.org/officeDocument/2006/relationships" xmlns:m="http://schemas.openxmlformats.org/officeDocument/2006/math" xmlns:v="urn:schemas-microsoft-com:vml" xmlns:wp="http://schemas.openxmlformats.org/drawingml/2006/wordprocessingDrawing" xmlns:w10="urn:schemas-microsoft-com:office:word" xmlns:w="http://schemas.openxmlformats.org/wordprocessingml/2006/main" xmlns:wne="http://schemas.microsoft.com/office/word/2006/wordml">
+  <w:sdt>
+    <w:sdtPr>
+      <w:id w:val="8927392"/>
+      <w:docPartObj>
+        <w:docPartGallery w:val="Page Numbers (Bottom of Page)"/>
+        <w:docPartUnique/>
+      </w:docPartObj>
+    </w:sdtPr>
+    <w:sdtContent>
+      <w:p>
+        <w:pPr>
+          <w:pStyle w:val="Piedepgina"/>
+          <w:jc w:val="center"/>
+        </w:pPr>
+        <w:fldSimple w:instr=" PAGE   \* MERGEFORMAT ">
+          <w:r>
+            <w:rPr>
+              <w:noProof/>
+            </w:rPr>
+            <w:t>2</w:t>
+          </w:r>
+        </w:fldSimple>
+      </w:p>
+    </w:sdtContent>
+  </w:sdt>
+  <w:p>
+    <w:pPr>
+      <w:pStyle w:val="Piedepgina"/>
+    </w:pPr>
+  </w:p>
+</w:ftr>
+</file>
+
+<file path=word/footnotes.xml><?xml version="1.0" encoding="utf-8"?>
+<w:footnotes xmlns:ve="http://schemas.openxmlformats.org/markup-compatibility/2006" xmlns:o="urn:schemas-microsoft-com:office:office" xmlns:r="http://schemas.openxmlformats.org/officeDocument/2006/relationships" xmlns:m="http://schemas.openxmlformats.org/officeDocument/2006/math" xmlns:v="urn:schemas-microsoft-com:vml" xmlns:wp="http://schemas.openxmlformats.org/drawingml/2006/wordprocessingDrawing" xmlns:w10="urn:schemas-microsoft-com:office:word" xmlns:w="http://schemas.openxmlformats.org/wordprocessingml/2006/main" xmlns:wne="http://schemas.microsoft.com/office/word/2006/wordml">
+  <w:footnote w:type="separator" w:id="0">
+    <w:p>
+      <w:pPr>
+        <w:spacing w:after="0" w:line="240" w:lineRule="auto"/>
+      </w:pPr>
+      <w:r>
+        <w:separator/>
+      </w:r>
+    </w:p>
+  </w:footnote>
+  <w:footnote w:type="continuationSeparator" w:id="1">
+    <w:p>
+      <w:pPr>
+        <w:spacing w:after="0" w:line="240" w:lineRule="auto"/>
+      </w:pPr>
+      <w:r>
+        <w:continuationSeparator/>
+      </w:r>
+    </w:p>
+  </w:footnote>
+</w:footnotes>
+</file>
+
 <file path=word/numbering.xml><?xml version="1.0" encoding="utf-8"?>
 <w:numbering xmlns:ve="http://schemas.openxmlformats.org/markup-compatibility/2006" xmlns:o="urn:schemas-microsoft-com:office:office" xmlns:r="http://schemas.openxmlformats.org/officeDocument/2006/relationships" xmlns:m="http://schemas.openxmlformats.org/officeDocument/2006/math" xmlns:v="urn:schemas-microsoft-com:vml" xmlns:wp="http://schemas.openxmlformats.org/drawingml/2006/wordprocessingDrawing" xmlns:w10="urn:schemas-microsoft-com:office:word" xmlns:w="http://schemas.openxmlformats.org/wordprocessingml/2006/main" xmlns:wne="http://schemas.microsoft.com/office/word/2006/wordml">
   <w:abstractNum w:abstractNumId="0">
-    <w:nsid w:val="62702F7D"/>
+    <w:nsid w:val="4D5918FD"/>
     <w:multiLevelType w:val="hybridMultilevel"/>
-    <w:tmpl w:val="1A300836"/>
+    <w:tmpl w:val="2608814C"/>
     <w:lvl w:ilvl="0" w:tplc="2C0A0001">
       <w:start w:val="1"/>
       <w:numFmt w:val="bullet"/>
@@ -1279,7 +2340,123 @@
       </w:rPr>
     </w:lvl>
   </w:abstractNum>
+  <w:abstractNum w:abstractNumId="1">
+    <w:nsid w:val="62702F7D"/>
+    <w:multiLevelType w:val="hybridMultilevel"/>
+    <w:tmpl w:val="1A300836"/>
+    <w:lvl w:ilvl="0" w:tplc="2C0A0001">
+      <w:start w:val="1"/>
+      <w:numFmt w:val="bullet"/>
+      <w:lvlText w:val=""/>
+      <w:lvlJc w:val="left"/>
+      <w:pPr>
+        <w:ind w:left="720" w:hanging="360"/>
+      </w:pPr>
+      <w:rPr>
+        <w:rFonts w:ascii="Symbol" w:hAnsi="Symbol" w:hint="default"/>
+      </w:rPr>
+    </w:lvl>
+    <w:lvl w:ilvl="1" w:tplc="2C0A0003" w:tentative="1">
+      <w:start w:val="1"/>
+      <w:numFmt w:val="bullet"/>
+      <w:lvlText w:val="o"/>
+      <w:lvlJc w:val="left"/>
+      <w:pPr>
+        <w:ind w:left="1440" w:hanging="360"/>
+      </w:pPr>
+      <w:rPr>
+        <w:rFonts w:ascii="Courier New" w:hAnsi="Courier New" w:cs="Courier New" w:hint="default"/>
+      </w:rPr>
+    </w:lvl>
+    <w:lvl w:ilvl="2" w:tplc="2C0A0005" w:tentative="1">
+      <w:start w:val="1"/>
+      <w:numFmt w:val="bullet"/>
+      <w:lvlText w:val=""/>
+      <w:lvlJc w:val="left"/>
+      <w:pPr>
+        <w:ind w:left="2160" w:hanging="360"/>
+      </w:pPr>
+      <w:rPr>
+        <w:rFonts w:ascii="Wingdings" w:hAnsi="Wingdings" w:hint="default"/>
+      </w:rPr>
+    </w:lvl>
+    <w:lvl w:ilvl="3" w:tplc="2C0A0001" w:tentative="1">
+      <w:start w:val="1"/>
+      <w:numFmt w:val="bullet"/>
+      <w:lvlText w:val=""/>
+      <w:lvlJc w:val="left"/>
+      <w:pPr>
+        <w:ind w:left="2880" w:hanging="360"/>
+      </w:pPr>
+      <w:rPr>
+        <w:rFonts w:ascii="Symbol" w:hAnsi="Symbol" w:hint="default"/>
+      </w:rPr>
+    </w:lvl>
+    <w:lvl w:ilvl="4" w:tplc="2C0A0003" w:tentative="1">
+      <w:start w:val="1"/>
+      <w:numFmt w:val="bullet"/>
+      <w:lvlText w:val="o"/>
+      <w:lvlJc w:val="left"/>
+      <w:pPr>
+        <w:ind w:left="3600" w:hanging="360"/>
+      </w:pPr>
+      <w:rPr>
+        <w:rFonts w:ascii="Courier New" w:hAnsi="Courier New" w:cs="Courier New" w:hint="default"/>
+      </w:rPr>
+    </w:lvl>
+    <w:lvl w:ilvl="5" w:tplc="2C0A0005" w:tentative="1">
+      <w:start w:val="1"/>
+      <w:numFmt w:val="bullet"/>
+      <w:lvlText w:val=""/>
+      <w:lvlJc w:val="left"/>
+      <w:pPr>
+        <w:ind w:left="4320" w:hanging="360"/>
+      </w:pPr>
+      <w:rPr>
+        <w:rFonts w:ascii="Wingdings" w:hAnsi="Wingdings" w:hint="default"/>
+      </w:rPr>
+    </w:lvl>
+    <w:lvl w:ilvl="6" w:tplc="2C0A0001" w:tentative="1">
+      <w:start w:val="1"/>
+      <w:numFmt w:val="bullet"/>
+      <w:lvlText w:val=""/>
+      <w:lvlJc w:val="left"/>
+      <w:pPr>
+        <w:ind w:left="5040" w:hanging="360"/>
+      </w:pPr>
+      <w:rPr>
+        <w:rFonts w:ascii="Symbol" w:hAnsi="Symbol" w:hint="default"/>
+      </w:rPr>
+    </w:lvl>
+    <w:lvl w:ilvl="7" w:tplc="2C0A0003" w:tentative="1">
+      <w:start w:val="1"/>
+      <w:numFmt w:val="bullet"/>
+      <w:lvlText w:val="o"/>
+      <w:lvlJc w:val="left"/>
+      <w:pPr>
+        <w:ind w:left="5760" w:hanging="360"/>
+      </w:pPr>
+      <w:rPr>
+        <w:rFonts w:ascii="Courier New" w:hAnsi="Courier New" w:cs="Courier New" w:hint="default"/>
+      </w:rPr>
+    </w:lvl>
+    <w:lvl w:ilvl="8" w:tplc="2C0A0005" w:tentative="1">
+      <w:start w:val="1"/>
+      <w:numFmt w:val="bullet"/>
+      <w:lvlText w:val=""/>
+      <w:lvlJc w:val="left"/>
+      <w:pPr>
+        <w:ind w:left="6480" w:hanging="360"/>
+      </w:pPr>
+      <w:rPr>
+        <w:rFonts w:ascii="Wingdings" w:hAnsi="Wingdings" w:hint="default"/>
+      </w:rPr>
+    </w:lvl>
+  </w:abstractNum>
   <w:num w:numId="1">
+    <w:abstractNumId w:val="1"/>
+  </w:num>
+  <w:num w:numId="2">
     <w:abstractNumId w:val="0"/>
   </w:num>
 </w:numbering>
@@ -1446,6 +2623,30 @@
     <w:qFormat/>
     <w:rsid w:val="0046354D"/>
   </w:style>
+  <w:style w:type="paragraph" w:styleId="Ttulo1">
+    <w:name w:val="heading 1"/>
+    <w:basedOn w:val="Normal"/>
+    <w:next w:val="Normal"/>
+    <w:link w:val="Ttulo1Car"/>
+    <w:uiPriority w:val="9"/>
+    <w:qFormat/>
+    <w:rsid w:val="00027841"/>
+    <w:pPr>
+      <w:keepNext/>
+      <w:keepLines/>
+      <w:spacing w:before="480" w:after="0"/>
+      <w:outlineLvl w:val="0"/>
+    </w:pPr>
+    <w:rPr>
+      <w:rFonts w:asciiTheme="majorHAnsi" w:eastAsiaTheme="majorEastAsia" w:hAnsiTheme="majorHAnsi" w:cstheme="majorBidi"/>
+      <w:b/>
+      <w:bCs/>
+      <w:color w:val="365F91" w:themeColor="accent1" w:themeShade="BF"/>
+      <w:sz w:val="28"/>
+      <w:szCs w:val="28"/>
+      <w:lang w:eastAsia="es-AR"/>
+    </w:rPr>
+  </w:style>
   <w:style w:type="character" w:default="1" w:styleId="Fuentedeprrafopredeter">
     <w:name w:val="Default Paragraph Font"/>
     <w:uiPriority w:val="1"/>
@@ -1526,6 +2727,68 @@
       <w:sz w:val="16"/>
       <w:szCs w:val="16"/>
     </w:rPr>
+  </w:style>
+  <w:style w:type="character" w:customStyle="1" w:styleId="Ttulo1Car">
+    <w:name w:val="Título 1 Car"/>
+    <w:basedOn w:val="Fuentedeprrafopredeter"/>
+    <w:link w:val="Ttulo1"/>
+    <w:uiPriority w:val="9"/>
+    <w:rsid w:val="00027841"/>
+    <w:rPr>
+      <w:rFonts w:asciiTheme="majorHAnsi" w:eastAsiaTheme="majorEastAsia" w:hAnsiTheme="majorHAnsi" w:cstheme="majorBidi"/>
+      <w:b/>
+      <w:bCs/>
+      <w:color w:val="365F91" w:themeColor="accent1" w:themeShade="BF"/>
+      <w:sz w:val="28"/>
+      <w:szCs w:val="28"/>
+      <w:lang w:eastAsia="es-AR"/>
+    </w:rPr>
+  </w:style>
+  <w:style w:type="paragraph" w:styleId="Encabezado">
+    <w:name w:val="header"/>
+    <w:basedOn w:val="Normal"/>
+    <w:link w:val="EncabezadoCar"/>
+    <w:uiPriority w:val="99"/>
+    <w:semiHidden/>
+    <w:unhideWhenUsed/>
+    <w:rsid w:val="00A1149A"/>
+    <w:pPr>
+      <w:tabs>
+        <w:tab w:val="center" w:pos="4419"/>
+        <w:tab w:val="right" w:pos="8838"/>
+      </w:tabs>
+      <w:spacing w:after="0" w:line="240" w:lineRule="auto"/>
+    </w:pPr>
+  </w:style>
+  <w:style w:type="character" w:customStyle="1" w:styleId="EncabezadoCar">
+    <w:name w:val="Encabezado Car"/>
+    <w:basedOn w:val="Fuentedeprrafopredeter"/>
+    <w:link w:val="Encabezado"/>
+    <w:uiPriority w:val="99"/>
+    <w:semiHidden/>
+    <w:rsid w:val="00A1149A"/>
+  </w:style>
+  <w:style w:type="paragraph" w:styleId="Piedepgina">
+    <w:name w:val="footer"/>
+    <w:basedOn w:val="Normal"/>
+    <w:link w:val="PiedepginaCar"/>
+    <w:uiPriority w:val="99"/>
+    <w:unhideWhenUsed/>
+    <w:rsid w:val="00A1149A"/>
+    <w:pPr>
+      <w:tabs>
+        <w:tab w:val="center" w:pos="4419"/>
+        <w:tab w:val="right" w:pos="8838"/>
+      </w:tabs>
+      <w:spacing w:after="0" w:line="240" w:lineRule="auto"/>
+    </w:pPr>
+  </w:style>
+  <w:style w:type="character" w:customStyle="1" w:styleId="PiedepginaCar">
+    <w:name w:val="Pie de página Car"/>
+    <w:basedOn w:val="Fuentedeprrafopredeter"/>
+    <w:link w:val="Piedepgina"/>
+    <w:uiPriority w:val="99"/>
+    <w:rsid w:val="00A1149A"/>
   </w:style>
 </w:styles>
 </file>

</xml_diff>